<commit_message>
Update Lab 12. Calling the Microsoft Graph .docx
</commit_message>
<xml_diff>
--- a/DOCX/Lab 12. Calling the Microsoft Graph .docx
+++ b/DOCX/Lab 12. Calling the Microsoft Graph .docx
@@ -199,18 +199,44 @@
         </w:rPr>
         <w:t xml:space="preserve"> </w:t>
       </w:r>
-      <w:hyperlink r:id="rId5" w:history="1">
-        <w:r>
-          <w:rPr>
-            <w:rFonts w:ascii="Segoe UI" w:eastAsia="Segoe UI" w:hAnsi="Segoe UI" w:cs="Times New Roman"/>
-            <w:color w:val="0078D7"/>
-            <w:sz w:val="20"/>
-            <w:u w:val="single"/>
-            <w:lang w:val="fr-BE"/>
-          </w:rPr>
-          <w:t>https://docs.microsoft.com/en-us/graph/API/group-post-groups?view=graph-rest-1.0&amp;tabs=http</w:t>
-        </w:r>
-      </w:hyperlink>
+      <w:r>
+        <w:fldChar w:fldCharType="begin"/>
+      </w:r>
+      <w:r>
+        <w:rPr>
+          <w:lang w:val="fr-BE"/>
+        </w:rPr>
+        <w:instrText xml:space="preserve"> HYPERLINK "https://docs.microsoft.com/en-us/graph/api</w:instrText>
+      </w:r>
+      <w:r>
+        <w:rPr>
+          <w:lang w:val="fr-BE"/>
+        </w:rPr>
+        <w:instrText xml:space="preserve">/group-post-groups?view=graph-rest-1.0&amp;tabs=http" </w:instrText>
+      </w:r>
+      <w:r>
+        <w:fldChar w:fldCharType="separate"/>
+      </w:r>
+      <w:r>
+        <w:rPr>
+          <w:rFonts w:ascii="Segoe UI" w:eastAsia="Segoe UI" w:hAnsi="Segoe UI" w:cs="Times New Roman"/>
+          <w:color w:val="0078D7"/>
+          <w:sz w:val="20"/>
+          <w:u w:val="single"/>
+          <w:lang w:val="fr-BE"/>
+        </w:rPr>
+        <w:t>https://docs.microsoft.com/en-us/graph/API/group-post-groups?view=graph-rest-1.0&amp;tabs=http</w:t>
+      </w:r>
+      <w:r>
+        <w:rPr>
+          <w:rFonts w:ascii="Segoe UI" w:eastAsia="Segoe UI" w:hAnsi="Segoe UI" w:cs="Times New Roman"/>
+          <w:color w:val="0078D7"/>
+          <w:sz w:val="20"/>
+          <w:u w:val="single"/>
+          <w:lang w:val="fr-BE"/>
+        </w:rPr>
+        <w:fldChar w:fldCharType="end"/>
+      </w:r>
     </w:p>
     <w:p>
       <w:pPr>
@@ -231,7 +257,7 @@
         </w:rPr>
         <w:t xml:space="preserve">API: </w:t>
       </w:r>
-      <w:hyperlink r:id="rId6" w:history="1">
+      <w:hyperlink r:id="rId5" w:history="1">
         <w:r>
           <w:rPr>
             <w:rFonts w:ascii="Segoe UI" w:eastAsia="Segoe UI" w:hAnsi="Segoe UI" w:cs="Times New Roman"/>
@@ -345,18 +371,38 @@
         </w:rPr>
         <w:t xml:space="preserve"> </w:t>
       </w:r>
-      <w:hyperlink r:id="rId7" w:history="1">
-        <w:r>
-          <w:rPr>
-            <w:rFonts w:ascii="Segoe UI" w:eastAsia="Segoe UI" w:hAnsi="Segoe UI" w:cs="Times New Roman"/>
-            <w:color w:val="0078D7"/>
-            <w:sz w:val="20"/>
-            <w:u w:val="single"/>
-            <w:lang w:val="fr-BE"/>
-          </w:rPr>
-          <w:t>https://docs.microsoft.com/en-us/graph/API/team-put-teams?view=graph-rest-1.0&amp;tabs=http</w:t>
-        </w:r>
-      </w:hyperlink>
+      <w:r>
+        <w:fldChar w:fldCharType="begin"/>
+      </w:r>
+      <w:r>
+        <w:rPr>
+          <w:lang w:val="fr-BE"/>
+        </w:rPr>
+        <w:instrText xml:space="preserve"> HYPERLINK "https://docs.microsoft.com/en-us/graph/api/team-put-teams?view=graph-rest-1.0&amp;tabs=http" </w:instrText>
+      </w:r>
+      <w:r>
+        <w:fldChar w:fldCharType="separate"/>
+      </w:r>
+      <w:r>
+        <w:rPr>
+          <w:rFonts w:ascii="Segoe UI" w:eastAsia="Segoe UI" w:hAnsi="Segoe UI" w:cs="Times New Roman"/>
+          <w:color w:val="0078D7"/>
+          <w:sz w:val="20"/>
+          <w:u w:val="single"/>
+          <w:lang w:val="fr-BE"/>
+        </w:rPr>
+        <w:t>https://docs.microsoft.com/en-us/graph/API/team-put-teams?view=graph-rest-1.0&amp;tabs=http</w:t>
+      </w:r>
+      <w:r>
+        <w:rPr>
+          <w:rFonts w:ascii="Segoe UI" w:eastAsia="Segoe UI" w:hAnsi="Segoe UI" w:cs="Times New Roman"/>
+          <w:color w:val="0078D7"/>
+          <w:sz w:val="20"/>
+          <w:u w:val="single"/>
+          <w:lang w:val="fr-BE"/>
+        </w:rPr>
+        <w:fldChar w:fldCharType="end"/>
+      </w:r>
     </w:p>
     <w:p>
       <w:pPr>
@@ -468,16 +514,40 @@
         </w:rPr>
         <w:t xml:space="preserve"> </w:t>
       </w:r>
-      <w:hyperlink r:id="rId8" w:history="1">
-        <w:r>
-          <w:rPr>
-            <w:rFonts w:ascii="Segoe UI" w:eastAsia="Segoe UI" w:hAnsi="Segoe UI" w:cs="Times New Roman"/>
-            <w:sz w:val="20"/>
-            <w:lang w:val="fr-BE"/>
-          </w:rPr>
-          <w:t>https://docs.microsoft.com/en-us/graph/API/group-post-owners?view=graph-rest-1.0&amp;tabs=http</w:t>
-        </w:r>
-      </w:hyperlink>
+      <w:r>
+        <w:fldChar w:fldCharType="begin"/>
+      </w:r>
+      <w:r>
+        <w:rPr>
+          <w:lang w:val="fr-BE"/>
+        </w:rPr>
+        <w:instrText xml:space="preserve"> HYPERLINK "https://docs.microsoft.com/en-us/graph/api/group-post-owners?view=graph-rest-1.0&amp;tabs=</w:instrText>
+      </w:r>
+      <w:r>
+        <w:rPr>
+          <w:lang w:val="fr-BE"/>
+        </w:rPr>
+        <w:instrText xml:space="preserve">http" </w:instrText>
+      </w:r>
+      <w:r>
+        <w:fldChar w:fldCharType="separate"/>
+      </w:r>
+      <w:r>
+        <w:rPr>
+          <w:rFonts w:ascii="Segoe UI" w:eastAsia="Segoe UI" w:hAnsi="Segoe UI" w:cs="Times New Roman"/>
+          <w:sz w:val="20"/>
+          <w:lang w:val="fr-BE"/>
+        </w:rPr>
+        <w:t>https://docs.microsoft.com/en-us/graph/API/group-post-owners?view=graph-rest-1.0&amp;tabs=http</w:t>
+      </w:r>
+      <w:r>
+        <w:rPr>
+          <w:rFonts w:ascii="Segoe UI" w:eastAsia="Segoe UI" w:hAnsi="Segoe UI" w:cs="Times New Roman"/>
+          <w:sz w:val="20"/>
+          <w:lang w:val="fr-BE"/>
+        </w:rPr>
+        <w:fldChar w:fldCharType="end"/>
+      </w:r>
     </w:p>
     <w:p>
       <w:pPr>
@@ -627,7 +697,7 @@
                     <pic:cNvPicPr/>
                   </pic:nvPicPr>
                   <pic:blipFill>
-                    <a:blip r:embed="rId9">
+                    <a:blip r:embed="rId6">
                       <a:extLst>
                         <a:ext uri="{28A0092B-C50C-407E-A947-70E740481C1C}">
                           <a14:useLocalDpi xmlns:a14="http://schemas.microsoft.com/office/drawing/2010/main" val="0"/>
@@ -722,7 +792,7 @@
                     <pic:cNvPicPr/>
                   </pic:nvPicPr>
                   <pic:blipFill>
-                    <a:blip r:embed="rId10">
+                    <a:blip r:embed="rId7">
                       <a:extLst>
                         <a:ext uri="{28A0092B-C50C-407E-A947-70E740481C1C}">
                           <a14:useLocalDpi xmlns:a14="http://schemas.microsoft.com/office/drawing/2010/main" val="0"/>
@@ -857,7 +927,7 @@
                     <pic:cNvPicPr/>
                   </pic:nvPicPr>
                   <pic:blipFill>
-                    <a:blip r:embed="rId14">
+                    <a:blip r:embed="rId11">
                       <a:extLst>
                         <a:ext uri="{28A0092B-C50C-407E-A947-70E740481C1C}">
                           <a14:useLocalDpi xmlns:a14="http://schemas.microsoft.com/office/drawing/2010/main" val="0"/>
@@ -1011,7 +1081,7 @@
                     <pic:cNvPicPr/>
                   </pic:nvPicPr>
                   <pic:blipFill>
-                    <a:blip r:embed="rId15">
+                    <a:blip r:embed="rId12">
                       <a:extLst>
                         <a:ext uri="{28A0092B-C50C-407E-A947-70E740481C1C}">
                           <a14:useLocalDpi xmlns:a14="http://schemas.microsoft.com/office/drawing/2010/main" val="0"/>
@@ -1156,7 +1226,7 @@
                     <pic:cNvPicPr/>
                   </pic:nvPicPr>
                   <pic:blipFill>
-                    <a:blip r:embed="rId16">
+                    <a:blip r:embed="rId13">
                       <a:extLst>
                         <a:ext uri="{28A0092B-C50C-407E-A947-70E740481C1C}">
                           <a14:useLocalDpi xmlns:a14="http://schemas.microsoft.com/office/drawing/2010/main" val="0"/>
@@ -1295,7 +1365,7 @@
                     <pic:cNvPicPr/>
                   </pic:nvPicPr>
                   <pic:blipFill>
-                    <a:blip r:embed="rId17">
+                    <a:blip r:embed="rId14">
                       <a:extLst>
                         <a:ext uri="{28A0092B-C50C-407E-A947-70E740481C1C}">
                           <a14:useLocalDpi xmlns:a14="http://schemas.microsoft.com/office/drawing/2010/main" val="0"/>
@@ -1405,7 +1475,7 @@
                     <pic:cNvPicPr/>
                   </pic:nvPicPr>
                   <pic:blipFill>
-                    <a:blip r:embed="rId18">
+                    <a:blip r:embed="rId15">
                       <a:extLst>
                         <a:ext uri="{28A0092B-C50C-407E-A947-70E740481C1C}">
                           <a14:useLocalDpi xmlns:a14="http://schemas.microsoft.com/office/drawing/2010/main" val="0"/>
@@ -1535,7 +1605,7 @@
                     </pic:cNvPicPr>
                   </pic:nvPicPr>
                   <pic:blipFill>
-                    <a:blip r:embed="rId19">
+                    <a:blip r:embed="rId16">
                       <a:extLst>
                         <a:ext uri="{28A0092B-C50C-407E-A947-70E740481C1C}">
                           <a14:useLocalDpi xmlns:a14="http://schemas.microsoft.com/office/drawing/2010/main" val="0"/>
@@ -1619,7 +1689,7 @@
                     <pic:cNvPicPr/>
                   </pic:nvPicPr>
                   <pic:blipFill>
-                    <a:blip r:embed="rId20">
+                    <a:blip r:embed="rId17">
                       <a:extLst>
                         <a:ext uri="{28A0092B-C50C-407E-A947-70E740481C1C}">
                           <a14:useLocalDpi xmlns:a14="http://schemas.microsoft.com/office/drawing/2010/main" val="0"/>
@@ -1761,7 +1831,7 @@
                     <pic:cNvPicPr/>
                   </pic:nvPicPr>
                   <pic:blipFill>
-                    <a:blip r:embed="rId21">
+                    <a:blip r:embed="rId18">
                       <a:extLst>
                         <a:ext uri="{28A0092B-C50C-407E-A947-70E740481C1C}">
                           <a14:useLocalDpi xmlns:a14="http://schemas.microsoft.com/office/drawing/2010/main" val="0"/>
@@ -1888,7 +1958,7 @@
                     <pic:cNvPicPr/>
                   </pic:nvPicPr>
                   <pic:blipFill>
-                    <a:blip r:embed="rId22">
+                    <a:blip r:embed="rId19">
                       <a:extLst>
                         <a:ext uri="{28A0092B-C50C-407E-A947-70E740481C1C}">
                           <a14:useLocalDpi xmlns:a14="http://schemas.microsoft.com/office/drawing/2010/main" val="0"/>
@@ -2051,7 +2121,7 @@
                     </pic:cNvPicPr>
                   </pic:nvPicPr>
                   <pic:blipFill>
-                    <a:blip r:embed="rId23">
+                    <a:blip r:embed="rId20">
                       <a:extLst>
                         <a:ext uri="{28A0092B-C50C-407E-A947-70E740481C1C}">
                           <a14:useLocalDpi xmlns:a14="http://schemas.microsoft.com/office/drawing/2010/main" val="0"/>
@@ -2135,7 +2205,7 @@
                     <pic:cNvPicPr/>
                   </pic:nvPicPr>
                   <pic:blipFill>
-                    <a:blip r:embed="rId24">
+                    <a:blip r:embed="rId21">
                       <a:extLst>
                         <a:ext uri="{28A0092B-C50C-407E-A947-70E740481C1C}">
                           <a14:useLocalDpi xmlns:a14="http://schemas.microsoft.com/office/drawing/2010/main" val="0"/>
@@ -2270,7 +2340,7 @@
                     <pic:cNvPicPr/>
                   </pic:nvPicPr>
                   <pic:blipFill>
-                    <a:blip r:embed="rId25">
+                    <a:blip r:embed="rId22">
                       <a:extLst>
                         <a:ext uri="{28A0092B-C50C-407E-A947-70E740481C1C}">
                           <a14:useLocalDpi xmlns:a14="http://schemas.microsoft.com/office/drawing/2010/main" val="0"/>
@@ -2374,7 +2444,7 @@
                     <pic:cNvPicPr/>
                   </pic:nvPicPr>
                   <pic:blipFill>
-                    <a:blip r:embed="rId26">
+                    <a:blip r:embed="rId23">
                       <a:extLst>
                         <a:ext uri="{28A0092B-C50C-407E-A947-70E740481C1C}">
                           <a14:useLocalDpi xmlns:a14="http://schemas.microsoft.com/office/drawing/2010/main" val="0"/>
@@ -2480,7 +2550,7 @@
                     <pic:cNvPicPr/>
                   </pic:nvPicPr>
                   <pic:blipFill>
-                    <a:blip r:embed="rId27"/>
+                    <a:blip r:embed="rId24"/>
                     <a:stretch>
                       <a:fillRect/>
                     </a:stretch>
@@ -2950,7 +3020,7 @@
         </w:rPr>
         <w:t xml:space="preserve"> should be: </w:t>
       </w:r>
-      <w:hyperlink r:id="rId28" w:history="1">
+      <w:hyperlink r:id="rId25" w:history="1">
         <w:r>
           <w:rPr>
             <w:rFonts w:ascii="Segoe UI" w:eastAsia="Segoe UI" w:hAnsi="Segoe UI" w:cs="Times New Roman"/>
@@ -2994,7 +3064,7 @@
         </w:rPr>
         <w:t xml:space="preserve"> should be: </w:t>
       </w:r>
-      <w:hyperlink r:id="rId29" w:history="1">
+      <w:hyperlink r:id="rId26" w:history="1">
         <w:r>
           <w:rPr>
             <w:rFonts w:ascii="Segoe UI" w:eastAsia="Segoe UI" w:hAnsi="Segoe UI" w:cs="Times New Roman"/>
@@ -3059,7 +3129,7 @@
                     <pic:cNvPicPr/>
                   </pic:nvPicPr>
                   <pic:blipFill>
-                    <a:blip r:embed="rId30"/>
+                    <a:blip r:embed="rId27"/>
                     <a:stretch>
                       <a:fillRect/>
                     </a:stretch>
@@ -3194,7 +3264,7 @@
                     <pic:cNvPicPr/>
                   </pic:nvPicPr>
                   <pic:blipFill>
-                    <a:blip r:embed="rId31">
+                    <a:blip r:embed="rId28">
                       <a:extLst>
                         <a:ext uri="{28A0092B-C50C-407E-A947-70E740481C1C}">
                           <a14:useLocalDpi xmlns:a14="http://schemas.microsoft.com/office/drawing/2010/main" val="0"/>
@@ -3318,7 +3388,7 @@
                     </pic:cNvPicPr>
                   </pic:nvPicPr>
                   <pic:blipFill>
-                    <a:blip r:embed="rId32">
+                    <a:blip r:embed="rId29">
                       <a:extLst>
                         <a:ext uri="{28A0092B-C50C-407E-A947-70E740481C1C}">
                           <a14:useLocalDpi xmlns:a14="http://schemas.microsoft.com/office/drawing/2010/main" val="0"/>
@@ -3435,7 +3505,7 @@
                     </pic:cNvPicPr>
                   </pic:nvPicPr>
                   <pic:blipFill>
-                    <a:blip r:embed="rId33">
+                    <a:blip r:embed="rId30">
                       <a:extLst>
                         <a:ext uri="{28A0092B-C50C-407E-A947-70E740481C1C}">
                           <a14:useLocalDpi xmlns:a14="http://schemas.microsoft.com/office/drawing/2010/main" val="0"/>
@@ -3506,7 +3576,7 @@
                     <pic:cNvPicPr/>
                   </pic:nvPicPr>
                   <pic:blipFill>
-                    <a:blip r:embed="rId34"/>
+                    <a:blip r:embed="rId31"/>
                     <a:stretch>
                       <a:fillRect/>
                     </a:stretch>
@@ -3722,7 +3792,7 @@
                     <pic:cNvPicPr/>
                   </pic:nvPicPr>
                   <pic:blipFill>
-                    <a:blip r:embed="rId35"/>
+                    <a:blip r:embed="rId32"/>
                     <a:stretch>
                       <a:fillRect/>
                     </a:stretch>
@@ -3890,7 +3960,7 @@
                     <pic:cNvPicPr/>
                   </pic:nvPicPr>
                   <pic:blipFill>
-                    <a:blip r:embed="rId36"/>
+                    <a:blip r:embed="rId33"/>
                     <a:stretch>
                       <a:fillRect/>
                     </a:stretch>
@@ -4509,7 +4579,7 @@
                     <pic:cNvPicPr/>
                   </pic:nvPicPr>
                   <pic:blipFill>
-                    <a:blip r:embed="rId37"/>
+                    <a:blip r:embed="rId34"/>
                     <a:stretch>
                       <a:fillRect/>
                     </a:stretch>
@@ -4551,7 +4621,7 @@
         </w:rPr>
         <w:t xml:space="preserve">Run the Flow, pass a group/team name, and connect to </w:t>
       </w:r>
-      <w:hyperlink r:id="rId38" w:history="1">
+      <w:hyperlink r:id="rId35" w:history="1">
         <w:r>
           <w:rPr>
             <w:rFonts w:ascii="Segoe UI" w:eastAsia="Segoe UI" w:hAnsi="Segoe UI" w:cs="Times New Roman"/>
@@ -4700,19 +4770,11 @@
         </w:rPr>
         <w:t xml:space="preserve">ympa le screenshot </w:t>
       </w:r>
-      <w:proofErr w:type="gramStart"/>
       <w:r>
         <w:rPr>
           <w:lang w:val="fr-BE"/>
         </w:rPr>
-        <w:t>a</w:t>
-      </w:r>
-      <w:proofErr w:type="gramEnd"/>
-      <w:r>
-        <w:rPr>
-          <w:lang w:val="fr-BE"/>
-        </w:rPr>
-        <w:t xml:space="preserve"> tout devoir recopier bof</w:t>
+        <w:t>a tout devoir recopier bof</w:t>
       </w:r>
     </w:p>
     <w:p>

</xml_diff>